<commit_message>
pdf bye-laws as at 23/07/14
Minor changes to some of the bye-laws and included pdf versions.
</commit_message>
<xml_diff>
--- a/Bye-Laws/assemblies, action groups, forums.docx
+++ b/Bye-Laws/assemblies, action groups, forums.docx
@@ -1267,32 +1267,25 @@
           <w:sz w:val="22"/>
           <w:szCs w:val="22"/>
         </w:rPr>
-        <w:t xml:space="preserve">In the event that no member of the panel self-defines in the categories in </w:t>
-      </w:r>
-      <w:r>
-        <w:fldChar w:fldCharType="begin"/>
-      </w:r>
-      <w:r>
-        <w:instrText xml:space="preserve"> REF  _Ref307902244 \r  \* MERGEFORMAT </w:instrText>
-      </w:r>
-      <w:r>
-        <w:fldChar w:fldCharType="separate"/>
-      </w:r>
-      <w:r>
-        <w:rPr>
-          <w:rFonts w:ascii="Arial" w:hAnsi="Arial" w:cs="Arial"/>
-          <w:sz w:val="22"/>
-          <w:szCs w:val="22"/>
-        </w:rPr>
-        <w:t xml:space="preserve"> 19.2 </w:t>
-      </w:r>
-      <w:r>
-        <w:rPr>
-          <w:rFonts w:ascii="Arial" w:hAnsi="Arial" w:cs="Arial"/>
-          <w:sz w:val="22"/>
-          <w:szCs w:val="22"/>
-        </w:rPr>
-        <w:fldChar w:fldCharType="end"/>
+        <w:t xml:space="preserve">In the event that no member of the panel self-defines in the categories </w:t>
+      </w:r>
+      <w:r>
+        <w:rPr>
+          <w:rFonts w:ascii="Arial" w:hAnsi="Arial" w:cs="Arial"/>
+          <w:sz w:val="22"/>
+          <w:szCs w:val="22"/>
+        </w:rPr>
+        <w:t>above,</w:t>
+      </w:r>
+      <w:bookmarkStart w:id="1" w:name="_GoBack"/>
+      <w:bookmarkEnd w:id="1"/>
+      <w:r>
+        <w:rPr>
+          <w:rFonts w:ascii="Arial" w:hAnsi="Arial" w:cs="Arial"/>
+          <w:sz w:val="22"/>
+          <w:szCs w:val="22"/>
+        </w:rPr>
+        <w:t xml:space="preserve"> </w:t>
       </w:r>
       <w:r>
         <w:rPr>
@@ -1400,6 +1393,7 @@
     </w:p>
     <w:p>
       <w:pPr>
+        <w:ind w:left="0" w:firstLine="0"/>
         <w:rPr>
           <w:rFonts w:ascii="Arial" w:hAnsi="Arial" w:cs="Arial"/>
           <w:sz w:val="22"/>
@@ -3131,7 +3125,439 @@
           <w:sz w:val="22"/>
           <w:szCs w:val="22"/>
         </w:rPr>
+        <w:t>Purpose</w:t>
+      </w:r>
+    </w:p>
+    <w:p>
+      <w:pPr>
+        <w:pStyle w:val="ColorfulList-Accent11"/>
+        <w:numPr>
+          <w:ilvl w:val="0"/>
+          <w:numId w:val="4"/>
+        </w:numPr>
+        <w:rPr>
+          <w:rFonts w:ascii="Arial" w:hAnsi="Arial" w:cs="Arial"/>
+          <w:sz w:val="22"/>
+          <w:szCs w:val="22"/>
+        </w:rPr>
+      </w:pPr>
+      <w:r>
+        <w:rPr>
+          <w:rFonts w:ascii="Arial" w:hAnsi="Arial" w:cs="Arial"/>
+          <w:sz w:val="22"/>
+          <w:szCs w:val="22"/>
+        </w:rPr>
         <w:lastRenderedPageBreak/>
+        <w:t>Bring all the students together who care about student activities</w:t>
+      </w:r>
+    </w:p>
+    <w:p>
+      <w:pPr>
+        <w:pStyle w:val="ColorfulList-Accent11"/>
+        <w:numPr>
+          <w:ilvl w:val="0"/>
+          <w:numId w:val="4"/>
+        </w:numPr>
+        <w:rPr>
+          <w:rFonts w:ascii="Arial" w:hAnsi="Arial" w:cs="Arial"/>
+          <w:sz w:val="22"/>
+          <w:szCs w:val="22"/>
+        </w:rPr>
+      </w:pPr>
+      <w:r>
+        <w:rPr>
+          <w:rFonts w:ascii="Arial" w:hAnsi="Arial" w:cs="Arial"/>
+          <w:sz w:val="22"/>
+          <w:szCs w:val="22"/>
+        </w:rPr>
+        <w:t>Direct the Union’s work within student activities</w:t>
+      </w:r>
+    </w:p>
+    <w:p>
+      <w:pPr>
+        <w:pStyle w:val="ColorfulList-Accent11"/>
+        <w:numPr>
+          <w:ilvl w:val="0"/>
+          <w:numId w:val="4"/>
+        </w:numPr>
+        <w:rPr>
+          <w:rFonts w:ascii="Arial" w:hAnsi="Arial" w:cs="Arial"/>
+          <w:sz w:val="22"/>
+          <w:szCs w:val="22"/>
+        </w:rPr>
+      </w:pPr>
+      <w:r>
+        <w:rPr>
+          <w:rFonts w:ascii="Arial" w:hAnsi="Arial" w:cs="Arial"/>
+          <w:sz w:val="22"/>
+          <w:szCs w:val="22"/>
+        </w:rPr>
+        <w:t>Report to the Union Assembly</w:t>
+      </w:r>
+    </w:p>
+    <w:p>
+      <w:pPr>
+        <w:rPr>
+          <w:rFonts w:ascii="Arial" w:hAnsi="Arial" w:cs="Arial"/>
+          <w:sz w:val="22"/>
+          <w:szCs w:val="22"/>
+        </w:rPr>
+      </w:pPr>
+    </w:p>
+    <w:p>
+      <w:pPr>
+        <w:rPr>
+          <w:rFonts w:ascii="Arial" w:hAnsi="Arial" w:cs="Arial"/>
+          <w:b/>
+          <w:sz w:val="22"/>
+          <w:szCs w:val="22"/>
+        </w:rPr>
+      </w:pPr>
+      <w:r>
+        <w:rPr>
+          <w:rFonts w:ascii="Arial" w:hAnsi="Arial" w:cs="Arial"/>
+          <w:b/>
+          <w:sz w:val="22"/>
+          <w:szCs w:val="22"/>
+        </w:rPr>
+        <w:t>Composition</w:t>
+      </w:r>
+    </w:p>
+    <w:p>
+      <w:pPr>
+        <w:pStyle w:val="ColorfulList-Accent11"/>
+        <w:numPr>
+          <w:ilvl w:val="0"/>
+          <w:numId w:val="4"/>
+        </w:numPr>
+        <w:rPr>
+          <w:rFonts w:ascii="Arial" w:hAnsi="Arial" w:cs="Arial"/>
+          <w:sz w:val="22"/>
+          <w:szCs w:val="22"/>
+        </w:rPr>
+      </w:pPr>
+      <w:r>
+        <w:rPr>
+          <w:rFonts w:ascii="Arial" w:hAnsi="Arial" w:cs="Arial"/>
+          <w:sz w:val="22"/>
+          <w:szCs w:val="22"/>
+        </w:rPr>
+        <w:t xml:space="preserve">Activities &amp; Development Officer </w:t>
+      </w:r>
+    </w:p>
+    <w:p>
+      <w:pPr>
+        <w:pStyle w:val="ColorfulList-Accent11"/>
+        <w:numPr>
+          <w:ilvl w:val="0"/>
+          <w:numId w:val="4"/>
+        </w:numPr>
+        <w:rPr>
+          <w:rFonts w:ascii="Arial" w:hAnsi="Arial" w:cs="Arial"/>
+          <w:sz w:val="22"/>
+          <w:szCs w:val="22"/>
+        </w:rPr>
+      </w:pPr>
+      <w:r>
+        <w:rPr>
+          <w:rFonts w:ascii="Arial" w:hAnsi="Arial" w:cs="Arial"/>
+          <w:sz w:val="22"/>
+          <w:szCs w:val="22"/>
+        </w:rPr>
+        <w:t xml:space="preserve">Representatives from each Society category </w:t>
+      </w:r>
+    </w:p>
+    <w:p>
+      <w:pPr>
+        <w:pStyle w:val="ColorfulList-Accent11"/>
+        <w:numPr>
+          <w:ilvl w:val="0"/>
+          <w:numId w:val="4"/>
+        </w:numPr>
+        <w:rPr>
+          <w:rFonts w:ascii="Arial" w:hAnsi="Arial" w:cs="Arial"/>
+          <w:sz w:val="22"/>
+          <w:szCs w:val="22"/>
+        </w:rPr>
+      </w:pPr>
+      <w:r>
+        <w:rPr>
+          <w:rFonts w:ascii="Arial" w:hAnsi="Arial" w:cs="Arial"/>
+          <w:sz w:val="22"/>
+          <w:szCs w:val="22"/>
+        </w:rPr>
+        <w:t>One representative from</w:t>
+      </w:r>
+    </w:p>
+    <w:p>
+      <w:pPr>
+        <w:pStyle w:val="ColorfulList-Accent11"/>
+        <w:numPr>
+          <w:ilvl w:val="1"/>
+          <w:numId w:val="4"/>
+        </w:numPr>
+        <w:rPr>
+          <w:rFonts w:ascii="Arial" w:hAnsi="Arial" w:cs="Arial"/>
+          <w:sz w:val="22"/>
+          <w:szCs w:val="22"/>
+        </w:rPr>
+      </w:pPr>
+      <w:r>
+        <w:rPr>
+          <w:rFonts w:ascii="Arial" w:hAnsi="Arial" w:cs="Arial"/>
+          <w:sz w:val="22"/>
+          <w:szCs w:val="22"/>
+        </w:rPr>
+        <w:t xml:space="preserve">The </w:t>
+      </w:r>
+      <w:proofErr w:type="spellStart"/>
+      <w:r>
+        <w:rPr>
+          <w:rFonts w:ascii="Arial" w:hAnsi="Arial" w:cs="Arial"/>
+          <w:sz w:val="22"/>
+          <w:szCs w:val="22"/>
+        </w:rPr>
+        <w:t>Mancunion</w:t>
+      </w:r>
+      <w:proofErr w:type="spellEnd"/>
+      <w:r>
+        <w:rPr>
+          <w:rFonts w:ascii="Arial" w:hAnsi="Arial" w:cs="Arial"/>
+          <w:sz w:val="22"/>
+          <w:szCs w:val="22"/>
+        </w:rPr>
+        <w:t xml:space="preserve"> (Newspaper)</w:t>
+      </w:r>
+    </w:p>
+    <w:p>
+      <w:pPr>
+        <w:pStyle w:val="ColorfulList-Accent11"/>
+        <w:numPr>
+          <w:ilvl w:val="1"/>
+          <w:numId w:val="4"/>
+        </w:numPr>
+        <w:rPr>
+          <w:rFonts w:ascii="Arial" w:hAnsi="Arial" w:cs="Arial"/>
+          <w:sz w:val="22"/>
+          <w:szCs w:val="22"/>
+        </w:rPr>
+      </w:pPr>
+      <w:r>
+        <w:rPr>
+          <w:rFonts w:ascii="Arial" w:hAnsi="Arial" w:cs="Arial"/>
+          <w:sz w:val="22"/>
+          <w:szCs w:val="22"/>
+        </w:rPr>
+        <w:t>Fuse FM (Radio)</w:t>
+      </w:r>
+    </w:p>
+    <w:p>
+      <w:pPr>
+        <w:pStyle w:val="ColorfulList-Accent11"/>
+        <w:numPr>
+          <w:ilvl w:val="1"/>
+          <w:numId w:val="4"/>
+        </w:numPr>
+        <w:rPr>
+          <w:rFonts w:ascii="Arial" w:hAnsi="Arial" w:cs="Arial"/>
+          <w:sz w:val="22"/>
+          <w:szCs w:val="22"/>
+        </w:rPr>
+      </w:pPr>
+      <w:r>
+        <w:rPr>
+          <w:rFonts w:ascii="Arial" w:hAnsi="Arial" w:cs="Arial"/>
+          <w:sz w:val="22"/>
+          <w:szCs w:val="22"/>
+        </w:rPr>
+        <w:t>Fuse TV (Television)</w:t>
+      </w:r>
+    </w:p>
+    <w:p>
+      <w:pPr>
+        <w:pStyle w:val="ColorfulList-Accent11"/>
+        <w:numPr>
+          <w:ilvl w:val="1"/>
+          <w:numId w:val="4"/>
+        </w:numPr>
+        <w:rPr>
+          <w:rFonts w:ascii="Arial" w:hAnsi="Arial" w:cs="Arial"/>
+          <w:sz w:val="22"/>
+          <w:szCs w:val="22"/>
+        </w:rPr>
+      </w:pPr>
+      <w:r>
+        <w:rPr>
+          <w:rFonts w:ascii="Arial" w:hAnsi="Arial" w:cs="Arial"/>
+          <w:sz w:val="22"/>
+          <w:szCs w:val="22"/>
+        </w:rPr>
+        <w:t>Student Community Action</w:t>
+      </w:r>
+    </w:p>
+    <w:p>
+      <w:pPr>
+        <w:pStyle w:val="ColorfulList-Accent11"/>
+        <w:numPr>
+          <w:ilvl w:val="1"/>
+          <w:numId w:val="4"/>
+        </w:numPr>
+        <w:rPr>
+          <w:rFonts w:ascii="Arial" w:hAnsi="Arial" w:cs="Arial"/>
+          <w:sz w:val="22"/>
+          <w:szCs w:val="22"/>
+        </w:rPr>
+      </w:pPr>
+      <w:r>
+        <w:rPr>
+          <w:rFonts w:ascii="Arial" w:hAnsi="Arial" w:cs="Arial"/>
+          <w:sz w:val="22"/>
+          <w:szCs w:val="22"/>
+        </w:rPr>
+        <w:t>RAG</w:t>
+      </w:r>
+    </w:p>
+    <w:p>
+      <w:pPr>
+        <w:rPr>
+          <w:rFonts w:ascii="Arial" w:hAnsi="Arial" w:cs="Arial"/>
+          <w:b/>
+          <w:sz w:val="22"/>
+          <w:szCs w:val="22"/>
+        </w:rPr>
+      </w:pPr>
+    </w:p>
+    <w:p>
+      <w:pPr>
+        <w:rPr>
+          <w:rFonts w:ascii="Arial" w:hAnsi="Arial" w:cs="Arial"/>
+          <w:b/>
+          <w:sz w:val="22"/>
+          <w:szCs w:val="22"/>
+        </w:rPr>
+      </w:pPr>
+      <w:r>
+        <w:rPr>
+          <w:rFonts w:ascii="Arial" w:hAnsi="Arial" w:cs="Arial"/>
+          <w:b/>
+          <w:sz w:val="22"/>
+          <w:szCs w:val="22"/>
+        </w:rPr>
+        <w:t>ACTION GROUPS</w:t>
+      </w:r>
+    </w:p>
+    <w:p>
+      <w:pPr>
+        <w:ind w:left="0" w:firstLine="0"/>
+        <w:rPr>
+          <w:rFonts w:ascii="Arial" w:hAnsi="Arial" w:cs="Arial"/>
+          <w:sz w:val="22"/>
+          <w:szCs w:val="22"/>
+        </w:rPr>
+      </w:pPr>
+      <w:r>
+        <w:rPr>
+          <w:rFonts w:ascii="Arial" w:hAnsi="Arial" w:cs="Arial"/>
+          <w:sz w:val="22"/>
+          <w:szCs w:val="22"/>
+        </w:rPr>
+        <w:t>Action Groups exist to bring students with a particular passion or representative issue together to directly shape and develop the Union’s activities, ensuring better representation for that particular group, and to hold the Executive Committee to account on the work they have done for those students</w:t>
+      </w:r>
+    </w:p>
+    <w:p>
+      <w:pPr>
+        <w:rPr>
+          <w:rFonts w:ascii="Arial" w:hAnsi="Arial" w:cs="Arial"/>
+          <w:sz w:val="22"/>
+          <w:szCs w:val="22"/>
+        </w:rPr>
+      </w:pPr>
+    </w:p>
+    <w:p>
+      <w:pPr>
+        <w:rPr>
+          <w:rFonts w:ascii="Arial" w:hAnsi="Arial" w:cs="Arial"/>
+          <w:b/>
+          <w:sz w:val="22"/>
+          <w:szCs w:val="22"/>
+        </w:rPr>
+      </w:pPr>
+      <w:r>
+        <w:rPr>
+          <w:rFonts w:ascii="Arial" w:hAnsi="Arial" w:cs="Arial"/>
+          <w:b/>
+          <w:sz w:val="22"/>
+          <w:szCs w:val="22"/>
+        </w:rPr>
+        <w:t>Frequency of Meetings</w:t>
+      </w:r>
+    </w:p>
+    <w:p>
+      <w:pPr>
+        <w:pStyle w:val="ColorfulList-Accent11"/>
+        <w:numPr>
+          <w:ilvl w:val="0"/>
+          <w:numId w:val="4"/>
+        </w:numPr>
+        <w:rPr>
+          <w:rFonts w:ascii="Arial" w:hAnsi="Arial" w:cs="Arial"/>
+          <w:sz w:val="22"/>
+          <w:szCs w:val="22"/>
+        </w:rPr>
+      </w:pPr>
+      <w:r>
+        <w:rPr>
+          <w:rFonts w:ascii="Arial" w:hAnsi="Arial" w:cs="Arial"/>
+          <w:sz w:val="22"/>
+          <w:szCs w:val="22"/>
+        </w:rPr>
+        <w:t>These groups should meet as often as is necessary to develop and progress the Union Action Plans</w:t>
+      </w:r>
+    </w:p>
+    <w:p>
+      <w:pPr>
+        <w:rPr>
+          <w:rFonts w:ascii="Arial" w:hAnsi="Arial" w:cs="Arial"/>
+          <w:sz w:val="22"/>
+          <w:szCs w:val="22"/>
+        </w:rPr>
+      </w:pPr>
+    </w:p>
+    <w:p>
+      <w:pPr>
+        <w:rPr>
+          <w:rFonts w:ascii="Arial" w:hAnsi="Arial" w:cs="Arial"/>
+          <w:b/>
+          <w:sz w:val="22"/>
+          <w:szCs w:val="22"/>
+        </w:rPr>
+      </w:pPr>
+      <w:r>
+        <w:rPr>
+          <w:rFonts w:ascii="Arial" w:hAnsi="Arial" w:cs="Arial"/>
+          <w:b/>
+          <w:sz w:val="22"/>
+          <w:szCs w:val="22"/>
+        </w:rPr>
+        <w:t>International Students Action Group</w:t>
+      </w:r>
+    </w:p>
+    <w:p>
+      <w:pPr>
+        <w:rPr>
+          <w:rFonts w:ascii="Arial" w:hAnsi="Arial" w:cs="Arial"/>
+          <w:b/>
+          <w:sz w:val="22"/>
+          <w:szCs w:val="22"/>
+        </w:rPr>
+      </w:pPr>
+      <w:r>
+        <w:rPr>
+          <w:rFonts w:ascii="Arial" w:hAnsi="Arial" w:cs="Arial"/>
+          <w:b/>
+          <w:sz w:val="22"/>
+          <w:szCs w:val="22"/>
+        </w:rPr>
         <w:t>Purpose</w:t>
       </w:r>
     </w:p>
@@ -3154,61 +3580,30 @@
           <w:sz w:val="22"/>
           <w:szCs w:val="22"/>
         </w:rPr>
-        <w:t>Bring all the students together who care about student activities</w:t>
-      </w:r>
-    </w:p>
-    <w:p>
-      <w:pPr>
-        <w:pStyle w:val="ColorfulList-Accent11"/>
-        <w:numPr>
-          <w:ilvl w:val="0"/>
-          <w:numId w:val="4"/>
-        </w:numPr>
-        <w:rPr>
-          <w:rFonts w:ascii="Arial" w:hAnsi="Arial" w:cs="Arial"/>
-          <w:sz w:val="22"/>
-          <w:szCs w:val="22"/>
-        </w:rPr>
-      </w:pPr>
-      <w:r>
-        <w:rPr>
-          <w:rFonts w:ascii="Arial" w:hAnsi="Arial" w:cs="Arial"/>
-          <w:sz w:val="22"/>
-          <w:szCs w:val="22"/>
-        </w:rPr>
-        <w:t>Direct the Union’s work within student activities</w:t>
-      </w:r>
-    </w:p>
-    <w:p>
-      <w:pPr>
-        <w:pStyle w:val="ColorfulList-Accent11"/>
-        <w:numPr>
-          <w:ilvl w:val="0"/>
-          <w:numId w:val="4"/>
-        </w:numPr>
-        <w:rPr>
-          <w:rFonts w:ascii="Arial" w:hAnsi="Arial" w:cs="Arial"/>
-          <w:sz w:val="22"/>
-          <w:szCs w:val="22"/>
-        </w:rPr>
-      </w:pPr>
-      <w:r>
-        <w:rPr>
-          <w:rFonts w:ascii="Arial" w:hAnsi="Arial" w:cs="Arial"/>
-          <w:sz w:val="22"/>
-          <w:szCs w:val="22"/>
-        </w:rPr>
-        <w:t>Report to the Union Assembly</w:t>
-      </w:r>
-    </w:p>
-    <w:p>
-      <w:pPr>
-        <w:rPr>
-          <w:rFonts w:ascii="Arial" w:hAnsi="Arial" w:cs="Arial"/>
-          <w:sz w:val="22"/>
-          <w:szCs w:val="22"/>
-        </w:rPr>
-      </w:pPr>
+        <w:t>Discuss &amp; develop the Union’s work on ensuring better representation of international students</w:t>
+      </w:r>
+    </w:p>
+    <w:p>
+      <w:pPr>
+        <w:pStyle w:val="ColorfulList-Accent11"/>
+        <w:numPr>
+          <w:ilvl w:val="0"/>
+          <w:numId w:val="4"/>
+        </w:numPr>
+        <w:rPr>
+          <w:rFonts w:ascii="Arial" w:hAnsi="Arial" w:cs="Arial"/>
+          <w:sz w:val="22"/>
+          <w:szCs w:val="22"/>
+        </w:rPr>
+      </w:pPr>
+      <w:r>
+        <w:rPr>
+          <w:rFonts w:ascii="Arial" w:hAnsi="Arial" w:cs="Arial"/>
+          <w:sz w:val="22"/>
+          <w:szCs w:val="22"/>
+        </w:rPr>
+        <w:t>Provide space for any international student to directly influence the work of the Union</w:t>
+      </w:r>
     </w:p>
     <w:p>
       <w:pPr>
@@ -3219,13 +3614,23 @@
           <w:szCs w:val="22"/>
         </w:rPr>
       </w:pPr>
-      <w:r>
+    </w:p>
+    <w:p>
+      <w:pPr>
         <w:rPr>
           <w:rFonts w:ascii="Arial" w:hAnsi="Arial" w:cs="Arial"/>
           <w:b/>
           <w:sz w:val="22"/>
           <w:szCs w:val="22"/>
         </w:rPr>
+      </w:pPr>
+      <w:r>
+        <w:rPr>
+          <w:rFonts w:ascii="Arial" w:hAnsi="Arial" w:cs="Arial"/>
+          <w:b/>
+          <w:sz w:val="22"/>
+          <w:szCs w:val="22"/>
+        </w:rPr>
         <w:t>Composition</w:t>
       </w:r>
     </w:p>
@@ -3248,51 +3653,282 @@
           <w:sz w:val="22"/>
           <w:szCs w:val="22"/>
         </w:rPr>
-        <w:t xml:space="preserve">Activities &amp; Development Officer </w:t>
-      </w:r>
-    </w:p>
-    <w:p>
-      <w:pPr>
-        <w:pStyle w:val="ColorfulList-Accent11"/>
-        <w:numPr>
-          <w:ilvl w:val="0"/>
-          <w:numId w:val="4"/>
-        </w:numPr>
-        <w:rPr>
-          <w:rFonts w:ascii="Arial" w:hAnsi="Arial" w:cs="Arial"/>
-          <w:sz w:val="22"/>
-          <w:szCs w:val="22"/>
-        </w:rPr>
-      </w:pPr>
-      <w:r>
-        <w:rPr>
-          <w:rFonts w:ascii="Arial" w:hAnsi="Arial" w:cs="Arial"/>
-          <w:sz w:val="22"/>
-          <w:szCs w:val="22"/>
-        </w:rPr>
-        <w:t xml:space="preserve">Representatives from each Society category </w:t>
-      </w:r>
-    </w:p>
-    <w:p>
-      <w:pPr>
-        <w:pStyle w:val="ColorfulList-Accent11"/>
-        <w:numPr>
-          <w:ilvl w:val="0"/>
-          <w:numId w:val="4"/>
-        </w:numPr>
-        <w:rPr>
-          <w:rFonts w:ascii="Arial" w:hAnsi="Arial" w:cs="Arial"/>
-          <w:sz w:val="22"/>
-          <w:szCs w:val="22"/>
-        </w:rPr>
-      </w:pPr>
-      <w:r>
-        <w:rPr>
-          <w:rFonts w:ascii="Arial" w:hAnsi="Arial" w:cs="Arial"/>
-          <w:sz w:val="22"/>
-          <w:szCs w:val="22"/>
-        </w:rPr>
-        <w:t>One representative from</w:t>
+        <w:t>International Students Action Group Chairs</w:t>
+      </w:r>
+    </w:p>
+    <w:p>
+      <w:pPr>
+        <w:pStyle w:val="ColorfulList-Accent11"/>
+        <w:numPr>
+          <w:ilvl w:val="0"/>
+          <w:numId w:val="4"/>
+        </w:numPr>
+        <w:rPr>
+          <w:rFonts w:ascii="Arial" w:hAnsi="Arial" w:cs="Arial"/>
+          <w:sz w:val="22"/>
+          <w:szCs w:val="22"/>
+        </w:rPr>
+      </w:pPr>
+      <w:r>
+        <w:rPr>
+          <w:rFonts w:ascii="Arial" w:hAnsi="Arial" w:cs="Arial"/>
+          <w:sz w:val="22"/>
+          <w:szCs w:val="22"/>
+        </w:rPr>
+        <w:t>Activities &amp; Development Officer</w:t>
+      </w:r>
+    </w:p>
+    <w:p>
+      <w:pPr>
+        <w:pStyle w:val="ColorfulList-Accent11"/>
+        <w:numPr>
+          <w:ilvl w:val="0"/>
+          <w:numId w:val="4"/>
+        </w:numPr>
+        <w:rPr>
+          <w:rFonts w:ascii="Arial" w:hAnsi="Arial" w:cs="Arial"/>
+          <w:sz w:val="22"/>
+          <w:szCs w:val="22"/>
+        </w:rPr>
+      </w:pPr>
+      <w:r>
+        <w:rPr>
+          <w:rFonts w:ascii="Arial" w:hAnsi="Arial" w:cs="Arial"/>
+          <w:sz w:val="22"/>
+          <w:szCs w:val="22"/>
+        </w:rPr>
+        <w:t>Community Officer</w:t>
+      </w:r>
+    </w:p>
+    <w:p>
+      <w:pPr>
+        <w:pStyle w:val="ColorfulList-Accent11"/>
+        <w:numPr>
+          <w:ilvl w:val="0"/>
+          <w:numId w:val="4"/>
+        </w:numPr>
+        <w:rPr>
+          <w:rFonts w:ascii="Arial" w:hAnsi="Arial" w:cs="Arial"/>
+          <w:sz w:val="22"/>
+          <w:szCs w:val="22"/>
+        </w:rPr>
+      </w:pPr>
+      <w:r>
+        <w:rPr>
+          <w:rFonts w:ascii="Arial" w:hAnsi="Arial" w:cs="Arial"/>
+          <w:sz w:val="22"/>
+          <w:szCs w:val="22"/>
+        </w:rPr>
+        <w:t>Diversity Officer</w:t>
+      </w:r>
+    </w:p>
+    <w:p>
+      <w:pPr>
+        <w:pStyle w:val="ColorfulList-Accent11"/>
+        <w:numPr>
+          <w:ilvl w:val="0"/>
+          <w:numId w:val="4"/>
+        </w:numPr>
+        <w:rPr>
+          <w:rFonts w:ascii="Arial" w:hAnsi="Arial" w:cs="Arial"/>
+          <w:sz w:val="22"/>
+          <w:szCs w:val="22"/>
+        </w:rPr>
+      </w:pPr>
+      <w:r>
+        <w:rPr>
+          <w:rFonts w:ascii="Arial" w:hAnsi="Arial" w:cs="Arial"/>
+          <w:sz w:val="22"/>
+          <w:szCs w:val="22"/>
+        </w:rPr>
+        <w:t>Education Officer</w:t>
+      </w:r>
+    </w:p>
+    <w:p>
+      <w:pPr>
+        <w:pStyle w:val="ColorfulList-Accent11"/>
+        <w:numPr>
+          <w:ilvl w:val="0"/>
+          <w:numId w:val="4"/>
+        </w:numPr>
+        <w:rPr>
+          <w:rFonts w:ascii="Arial" w:hAnsi="Arial" w:cs="Arial"/>
+          <w:sz w:val="22"/>
+          <w:szCs w:val="22"/>
+        </w:rPr>
+      </w:pPr>
+      <w:r>
+        <w:rPr>
+          <w:rFonts w:ascii="Arial" w:hAnsi="Arial" w:cs="Arial"/>
+          <w:sz w:val="22"/>
+          <w:szCs w:val="22"/>
+        </w:rPr>
+        <w:t>General Secretary</w:t>
+      </w:r>
+    </w:p>
+    <w:p>
+      <w:pPr>
+        <w:pStyle w:val="ColorfulList-Accent11"/>
+        <w:numPr>
+          <w:ilvl w:val="0"/>
+          <w:numId w:val="4"/>
+        </w:numPr>
+        <w:rPr>
+          <w:rFonts w:ascii="Arial" w:hAnsi="Arial" w:cs="Arial"/>
+          <w:sz w:val="22"/>
+          <w:szCs w:val="22"/>
+        </w:rPr>
+      </w:pPr>
+      <w:r>
+        <w:rPr>
+          <w:rFonts w:ascii="Arial" w:hAnsi="Arial" w:cs="Arial"/>
+          <w:sz w:val="22"/>
+          <w:szCs w:val="22"/>
+        </w:rPr>
+        <w:t>Any student should be able to participate in the discussions</w:t>
+      </w:r>
+    </w:p>
+    <w:p>
+      <w:pPr>
+        <w:rPr>
+          <w:rFonts w:ascii="Arial" w:hAnsi="Arial" w:cs="Arial"/>
+          <w:b/>
+          <w:sz w:val="22"/>
+          <w:szCs w:val="22"/>
+        </w:rPr>
+      </w:pPr>
+    </w:p>
+    <w:p>
+      <w:pPr>
+        <w:rPr>
+          <w:rFonts w:ascii="Arial" w:hAnsi="Arial" w:cs="Arial"/>
+          <w:b/>
+          <w:sz w:val="22"/>
+          <w:szCs w:val="22"/>
+        </w:rPr>
+      </w:pPr>
+      <w:r>
+        <w:rPr>
+          <w:rFonts w:ascii="Arial" w:hAnsi="Arial" w:cs="Arial"/>
+          <w:b/>
+          <w:sz w:val="22"/>
+          <w:szCs w:val="22"/>
+        </w:rPr>
+        <w:t>Cross Liberation Action Group</w:t>
+      </w:r>
+    </w:p>
+    <w:p>
+      <w:pPr>
+        <w:rPr>
+          <w:rFonts w:ascii="Arial" w:hAnsi="Arial" w:cs="Arial"/>
+          <w:b/>
+          <w:sz w:val="22"/>
+          <w:szCs w:val="22"/>
+        </w:rPr>
+      </w:pPr>
+      <w:r>
+        <w:rPr>
+          <w:rFonts w:ascii="Arial" w:hAnsi="Arial" w:cs="Arial"/>
+          <w:b/>
+          <w:sz w:val="22"/>
+          <w:szCs w:val="22"/>
+        </w:rPr>
+        <w:t>Purpose</w:t>
+      </w:r>
+    </w:p>
+    <w:p>
+      <w:pPr>
+        <w:pStyle w:val="ColorfulList-Accent11"/>
+        <w:numPr>
+          <w:ilvl w:val="0"/>
+          <w:numId w:val="4"/>
+        </w:numPr>
+        <w:rPr>
+          <w:rFonts w:ascii="Arial" w:hAnsi="Arial" w:cs="Arial"/>
+          <w:sz w:val="22"/>
+          <w:szCs w:val="22"/>
+        </w:rPr>
+      </w:pPr>
+      <w:r>
+        <w:rPr>
+          <w:rFonts w:ascii="Arial" w:hAnsi="Arial" w:cs="Arial"/>
+          <w:sz w:val="22"/>
+          <w:szCs w:val="22"/>
+        </w:rPr>
+        <w:t>Discuss &amp; develop the Union’s work on ensuring better liberation representation</w:t>
+      </w:r>
+    </w:p>
+    <w:p>
+      <w:pPr>
+        <w:pStyle w:val="ColorfulList-Accent11"/>
+        <w:numPr>
+          <w:ilvl w:val="0"/>
+          <w:numId w:val="4"/>
+        </w:numPr>
+        <w:rPr>
+          <w:rFonts w:ascii="Arial" w:hAnsi="Arial" w:cs="Arial"/>
+          <w:sz w:val="22"/>
+          <w:szCs w:val="22"/>
+        </w:rPr>
+      </w:pPr>
+      <w:r>
+        <w:rPr>
+          <w:rFonts w:ascii="Arial" w:hAnsi="Arial" w:cs="Arial"/>
+          <w:sz w:val="22"/>
+          <w:szCs w:val="22"/>
+        </w:rPr>
+        <w:t>Provide space for any liberation student to directly influence the work of the Union</w:t>
+      </w:r>
+    </w:p>
+    <w:p>
+      <w:pPr>
+        <w:rPr>
+          <w:rFonts w:ascii="Arial" w:hAnsi="Arial" w:cs="Arial"/>
+          <w:b/>
+          <w:sz w:val="22"/>
+          <w:szCs w:val="22"/>
+        </w:rPr>
+      </w:pPr>
+    </w:p>
+    <w:p>
+      <w:pPr>
+        <w:rPr>
+          <w:rFonts w:ascii="Arial" w:hAnsi="Arial" w:cs="Arial"/>
+          <w:b/>
+          <w:sz w:val="22"/>
+          <w:szCs w:val="22"/>
+        </w:rPr>
+      </w:pPr>
+      <w:r>
+        <w:rPr>
+          <w:rFonts w:ascii="Arial" w:hAnsi="Arial" w:cs="Arial"/>
+          <w:b/>
+          <w:sz w:val="22"/>
+          <w:szCs w:val="22"/>
+        </w:rPr>
+        <w:t>Composition</w:t>
+      </w:r>
+    </w:p>
+    <w:p>
+      <w:pPr>
+        <w:pStyle w:val="ColorfulList-Accent11"/>
+        <w:numPr>
+          <w:ilvl w:val="0"/>
+          <w:numId w:val="4"/>
+        </w:numPr>
+        <w:rPr>
+          <w:rFonts w:ascii="Arial" w:hAnsi="Arial" w:cs="Arial"/>
+          <w:sz w:val="22"/>
+          <w:szCs w:val="22"/>
+        </w:rPr>
+      </w:pPr>
+      <w:r>
+        <w:rPr>
+          <w:rFonts w:ascii="Arial" w:hAnsi="Arial" w:cs="Arial"/>
+          <w:sz w:val="22"/>
+          <w:szCs w:val="22"/>
+        </w:rPr>
+        <w:t>Two representatives from the four liberation groups</w:t>
       </w:r>
     </w:p>
     <w:p>
@@ -3314,25 +3950,7 @@
           <w:sz w:val="22"/>
           <w:szCs w:val="22"/>
         </w:rPr>
-        <w:t xml:space="preserve">The </w:t>
-      </w:r>
-      <w:proofErr w:type="spellStart"/>
-      <w:r>
-        <w:rPr>
-          <w:rFonts w:ascii="Arial" w:hAnsi="Arial" w:cs="Arial"/>
-          <w:sz w:val="22"/>
-          <w:szCs w:val="22"/>
-        </w:rPr>
-        <w:t>Mancunion</w:t>
-      </w:r>
-      <w:proofErr w:type="spellEnd"/>
-      <w:r>
-        <w:rPr>
-          <w:rFonts w:ascii="Arial" w:hAnsi="Arial" w:cs="Arial"/>
-          <w:sz w:val="22"/>
-          <w:szCs w:val="22"/>
-        </w:rPr>
-        <w:t xml:space="preserve"> (Newspaper)</w:t>
+        <w:t>Black &amp; Minority Ethnic Students</w:t>
       </w:r>
     </w:p>
     <w:p>
@@ -3354,7 +3972,7 @@
           <w:sz w:val="22"/>
           <w:szCs w:val="22"/>
         </w:rPr>
-        <w:t>Fuse FM (Radio)</w:t>
+        <w:t>Disabled Students</w:t>
       </w:r>
     </w:p>
     <w:p>
@@ -3376,7 +3994,31 @@
           <w:sz w:val="22"/>
           <w:szCs w:val="22"/>
         </w:rPr>
-        <w:t>Fuse TV (Television)</w:t>
+        <w:t>Lesbian, Gay, Bi,</w:t>
+      </w:r>
+      <w:r>
+        <w:rPr>
+          <w:rFonts w:ascii="Arial" w:hAnsi="Arial" w:cs="Arial"/>
+          <w:sz w:val="22"/>
+          <w:szCs w:val="22"/>
+        </w:rPr>
+        <w:t xml:space="preserve"> Trans</w:t>
+      </w:r>
+      <w:r>
+        <w:rPr>
+          <w:rFonts w:ascii="Arial" w:hAnsi="Arial" w:cs="Arial"/>
+          <w:sz w:val="22"/>
+          <w:szCs w:val="22"/>
+        </w:rPr>
+        <w:t xml:space="preserve"> and Queer/Questioning</w:t>
+      </w:r>
+      <w:r>
+        <w:rPr>
+          <w:rFonts w:ascii="Arial" w:hAnsi="Arial" w:cs="Arial"/>
+          <w:sz w:val="22"/>
+          <w:szCs w:val="22"/>
+        </w:rPr>
+        <w:t xml:space="preserve"> Students</w:t>
       </w:r>
     </w:p>
     <w:p>
@@ -3398,29 +4040,51 @@
           <w:sz w:val="22"/>
           <w:szCs w:val="22"/>
         </w:rPr>
-        <w:t>Student Community Action</w:t>
-      </w:r>
-    </w:p>
-    <w:p>
-      <w:pPr>
-        <w:pStyle w:val="ColorfulList-Accent11"/>
-        <w:numPr>
-          <w:ilvl w:val="1"/>
-          <w:numId w:val="4"/>
-        </w:numPr>
-        <w:rPr>
-          <w:rFonts w:ascii="Arial" w:hAnsi="Arial" w:cs="Arial"/>
-          <w:sz w:val="22"/>
-          <w:szCs w:val="22"/>
-        </w:rPr>
-      </w:pPr>
-      <w:r>
-        <w:rPr>
-          <w:rFonts w:ascii="Arial" w:hAnsi="Arial" w:cs="Arial"/>
-          <w:sz w:val="22"/>
-          <w:szCs w:val="22"/>
-        </w:rPr>
-        <w:t>RAG</w:t>
+        <w:t>Women Students</w:t>
+      </w:r>
+    </w:p>
+    <w:p>
+      <w:pPr>
+        <w:pStyle w:val="ColorfulList-Accent11"/>
+        <w:numPr>
+          <w:ilvl w:val="0"/>
+          <w:numId w:val="4"/>
+        </w:numPr>
+        <w:rPr>
+          <w:rFonts w:ascii="Arial" w:hAnsi="Arial" w:cs="Arial"/>
+          <w:sz w:val="22"/>
+          <w:szCs w:val="22"/>
+        </w:rPr>
+      </w:pPr>
+      <w:r>
+        <w:rPr>
+          <w:rFonts w:ascii="Arial" w:hAnsi="Arial" w:cs="Arial"/>
+          <w:sz w:val="22"/>
+          <w:szCs w:val="22"/>
+        </w:rPr>
+        <w:t>The Executive Committee</w:t>
+      </w:r>
+    </w:p>
+    <w:p>
+      <w:pPr>
+        <w:pStyle w:val="ColorfulList-Accent11"/>
+        <w:numPr>
+          <w:ilvl w:val="0"/>
+          <w:numId w:val="4"/>
+        </w:numPr>
+        <w:rPr>
+          <w:rFonts w:ascii="Arial" w:hAnsi="Arial" w:cs="Arial"/>
+          <w:sz w:val="22"/>
+          <w:szCs w:val="22"/>
+        </w:rPr>
+      </w:pPr>
+      <w:r>
+        <w:rPr>
+          <w:rFonts w:ascii="Arial" w:hAnsi="Arial" w:cs="Arial"/>
+          <w:sz w:val="22"/>
+          <w:szCs w:val="22"/>
+        </w:rPr>
+        <w:t>Any student should be able to participate in the discussions</w:t>
       </w:r>
     </w:p>
     <w:p>
@@ -3449,935 +4113,266 @@
           <w:sz w:val="22"/>
           <w:szCs w:val="22"/>
         </w:rPr>
-        <w:t>ACTION GROUPS</w:t>
+        <w:t>Postgraduate Students Action Group</w:t>
+      </w:r>
+    </w:p>
+    <w:p>
+      <w:pPr>
+        <w:rPr>
+          <w:rFonts w:ascii="Arial" w:hAnsi="Arial" w:cs="Arial"/>
+          <w:b/>
+          <w:sz w:val="22"/>
+          <w:szCs w:val="22"/>
+        </w:rPr>
+      </w:pPr>
+      <w:r>
+        <w:rPr>
+          <w:rFonts w:ascii="Arial" w:hAnsi="Arial" w:cs="Arial"/>
+          <w:b/>
+          <w:sz w:val="22"/>
+          <w:szCs w:val="22"/>
+        </w:rPr>
+        <w:t>Purpose</w:t>
+      </w:r>
+    </w:p>
+    <w:p>
+      <w:pPr>
+        <w:pStyle w:val="ColorfulList-Accent11"/>
+        <w:numPr>
+          <w:ilvl w:val="0"/>
+          <w:numId w:val="4"/>
+        </w:numPr>
+        <w:rPr>
+          <w:rFonts w:ascii="Arial" w:hAnsi="Arial" w:cs="Arial"/>
+          <w:sz w:val="22"/>
+          <w:szCs w:val="22"/>
+        </w:rPr>
+      </w:pPr>
+      <w:r>
+        <w:rPr>
+          <w:rFonts w:ascii="Arial" w:hAnsi="Arial" w:cs="Arial"/>
+          <w:sz w:val="22"/>
+          <w:szCs w:val="22"/>
+        </w:rPr>
+        <w:lastRenderedPageBreak/>
+        <w:t>Discuss &amp; develop the Union’s work on ensuring better representation of postgraduate students</w:t>
+      </w:r>
+    </w:p>
+    <w:p>
+      <w:pPr>
+        <w:pStyle w:val="ColorfulList-Accent11"/>
+        <w:numPr>
+          <w:ilvl w:val="0"/>
+          <w:numId w:val="4"/>
+        </w:numPr>
+        <w:rPr>
+          <w:rFonts w:ascii="Arial" w:hAnsi="Arial" w:cs="Arial"/>
+          <w:sz w:val="22"/>
+          <w:szCs w:val="22"/>
+        </w:rPr>
+      </w:pPr>
+      <w:r>
+        <w:rPr>
+          <w:rFonts w:ascii="Arial" w:hAnsi="Arial" w:cs="Arial"/>
+          <w:sz w:val="22"/>
+          <w:szCs w:val="22"/>
+        </w:rPr>
+        <w:t>Provide space for any postgraduate student to directly influence the work of the Union</w:t>
+      </w:r>
+    </w:p>
+    <w:p>
+      <w:pPr>
+        <w:rPr>
+          <w:rFonts w:ascii="Arial" w:hAnsi="Arial" w:cs="Arial"/>
+          <w:b/>
+          <w:sz w:val="22"/>
+          <w:szCs w:val="22"/>
+        </w:rPr>
+      </w:pPr>
+    </w:p>
+    <w:p>
+      <w:pPr>
+        <w:rPr>
+          <w:rFonts w:ascii="Arial" w:hAnsi="Arial" w:cs="Arial"/>
+          <w:b/>
+          <w:sz w:val="22"/>
+          <w:szCs w:val="22"/>
+        </w:rPr>
+      </w:pPr>
+      <w:r>
+        <w:rPr>
+          <w:rFonts w:ascii="Arial" w:hAnsi="Arial" w:cs="Arial"/>
+          <w:b/>
+          <w:sz w:val="22"/>
+          <w:szCs w:val="22"/>
+        </w:rPr>
+        <w:t>Composition</w:t>
+      </w:r>
+    </w:p>
+    <w:p>
+      <w:pPr>
+        <w:pStyle w:val="ColorfulList-Accent11"/>
+        <w:numPr>
+          <w:ilvl w:val="0"/>
+          <w:numId w:val="4"/>
+        </w:numPr>
+        <w:rPr>
+          <w:rFonts w:ascii="Arial" w:hAnsi="Arial" w:cs="Arial"/>
+          <w:sz w:val="22"/>
+          <w:szCs w:val="22"/>
+        </w:rPr>
+      </w:pPr>
+      <w:r>
+        <w:rPr>
+          <w:rFonts w:ascii="Arial" w:hAnsi="Arial" w:cs="Arial"/>
+          <w:sz w:val="22"/>
+          <w:szCs w:val="22"/>
+        </w:rPr>
+        <w:t>Action Group Chair (Postgraduate-Taught Students)</w:t>
+      </w:r>
+    </w:p>
+    <w:p>
+      <w:pPr>
+        <w:pStyle w:val="ColorfulList-Accent11"/>
+        <w:numPr>
+          <w:ilvl w:val="0"/>
+          <w:numId w:val="4"/>
+        </w:numPr>
+        <w:rPr>
+          <w:rFonts w:ascii="Arial" w:hAnsi="Arial" w:cs="Arial"/>
+          <w:sz w:val="22"/>
+          <w:szCs w:val="22"/>
+        </w:rPr>
+      </w:pPr>
+      <w:r>
+        <w:rPr>
+          <w:rFonts w:ascii="Arial" w:hAnsi="Arial" w:cs="Arial"/>
+          <w:sz w:val="22"/>
+          <w:szCs w:val="22"/>
+        </w:rPr>
+        <w:t>Action Group Chair (Postgraduate-Research Students)</w:t>
+      </w:r>
+    </w:p>
+    <w:p>
+      <w:pPr>
+        <w:pStyle w:val="ColorfulList-Accent11"/>
+        <w:numPr>
+          <w:ilvl w:val="0"/>
+          <w:numId w:val="4"/>
+        </w:numPr>
+        <w:rPr>
+          <w:rFonts w:ascii="Arial" w:hAnsi="Arial" w:cs="Arial"/>
+          <w:sz w:val="22"/>
+          <w:szCs w:val="22"/>
+        </w:rPr>
+      </w:pPr>
+      <w:r>
+        <w:rPr>
+          <w:rFonts w:ascii="Arial" w:hAnsi="Arial" w:cs="Arial"/>
+          <w:sz w:val="22"/>
+          <w:szCs w:val="22"/>
+        </w:rPr>
+        <w:t xml:space="preserve">Faculty level PGT and PGR reps </w:t>
+      </w:r>
+    </w:p>
+    <w:p>
+      <w:pPr>
+        <w:pStyle w:val="ColorfulList-Accent11"/>
+        <w:numPr>
+          <w:ilvl w:val="0"/>
+          <w:numId w:val="4"/>
+        </w:numPr>
+        <w:rPr>
+          <w:rFonts w:ascii="Arial" w:hAnsi="Arial" w:cs="Arial"/>
+          <w:sz w:val="22"/>
+          <w:szCs w:val="22"/>
+        </w:rPr>
+      </w:pPr>
+      <w:r>
+        <w:rPr>
+          <w:rFonts w:ascii="Arial" w:hAnsi="Arial" w:cs="Arial"/>
+          <w:sz w:val="22"/>
+          <w:szCs w:val="22"/>
+        </w:rPr>
+        <w:t>Diversity Officer</w:t>
+      </w:r>
+    </w:p>
+    <w:p>
+      <w:pPr>
+        <w:pStyle w:val="ColorfulList-Accent11"/>
+        <w:numPr>
+          <w:ilvl w:val="0"/>
+          <w:numId w:val="4"/>
+        </w:numPr>
+        <w:rPr>
+          <w:rFonts w:ascii="Arial" w:hAnsi="Arial" w:cs="Arial"/>
+          <w:sz w:val="22"/>
+          <w:szCs w:val="22"/>
+        </w:rPr>
+      </w:pPr>
+      <w:r>
+        <w:rPr>
+          <w:rFonts w:ascii="Arial" w:hAnsi="Arial" w:cs="Arial"/>
+          <w:sz w:val="22"/>
+          <w:szCs w:val="22"/>
+        </w:rPr>
+        <w:t>Education Officers</w:t>
+      </w:r>
+    </w:p>
+    <w:p>
+      <w:pPr>
+        <w:pStyle w:val="ColorfulList-Accent11"/>
+        <w:numPr>
+          <w:ilvl w:val="0"/>
+          <w:numId w:val="4"/>
+        </w:numPr>
+        <w:rPr>
+          <w:rFonts w:ascii="Arial" w:hAnsi="Arial" w:cs="Arial"/>
+          <w:sz w:val="22"/>
+          <w:szCs w:val="22"/>
+        </w:rPr>
+      </w:pPr>
+      <w:r>
+        <w:rPr>
+          <w:rFonts w:ascii="Arial" w:hAnsi="Arial" w:cs="Arial"/>
+          <w:sz w:val="22"/>
+          <w:szCs w:val="22"/>
+        </w:rPr>
+        <w:t>Any student should be able to participate in the discussions</w:t>
+      </w:r>
+    </w:p>
+    <w:p>
+      <w:pPr>
+        <w:rPr>
+          <w:rFonts w:ascii="Arial" w:hAnsi="Arial" w:cs="Arial"/>
+          <w:b/>
+          <w:sz w:val="22"/>
+          <w:szCs w:val="22"/>
+        </w:rPr>
+      </w:pPr>
+    </w:p>
+    <w:p>
+      <w:pPr>
+        <w:rPr>
+          <w:rFonts w:ascii="Arial" w:hAnsi="Arial" w:cs="Arial"/>
+          <w:b/>
+          <w:sz w:val="22"/>
+          <w:szCs w:val="22"/>
+        </w:rPr>
+      </w:pPr>
+      <w:r>
+        <w:rPr>
+          <w:rFonts w:ascii="Arial" w:hAnsi="Arial" w:cs="Arial"/>
+          <w:b/>
+          <w:sz w:val="22"/>
+          <w:szCs w:val="22"/>
+        </w:rPr>
+        <w:t>Other Action Groups</w:t>
       </w:r>
     </w:p>
     <w:p>
       <w:pPr>
         <w:ind w:left="0" w:firstLine="0"/>
-        <w:rPr>
-          <w:rFonts w:ascii="Arial" w:hAnsi="Arial" w:cs="Arial"/>
-          <w:sz w:val="22"/>
-          <w:szCs w:val="22"/>
-        </w:rPr>
-      </w:pPr>
-      <w:r>
-        <w:rPr>
-          <w:rFonts w:ascii="Arial" w:hAnsi="Arial" w:cs="Arial"/>
-          <w:sz w:val="22"/>
-          <w:szCs w:val="22"/>
-        </w:rPr>
-        <w:t>Action Groups exist to bring students with a particular passion or representative issue together to directly shape and develop the Union’s activities, ensuring better representation for that particular group, and to hold the Executive Committee to account on the work they have done for those students</w:t>
-      </w:r>
-    </w:p>
-    <w:p>
-      <w:pPr>
-        <w:rPr>
-          <w:rFonts w:ascii="Arial" w:hAnsi="Arial" w:cs="Arial"/>
-          <w:sz w:val="22"/>
-          <w:szCs w:val="22"/>
-        </w:rPr>
-      </w:pPr>
-    </w:p>
-    <w:p>
-      <w:pPr>
-        <w:rPr>
-          <w:rFonts w:ascii="Arial" w:hAnsi="Arial" w:cs="Arial"/>
-          <w:b/>
-          <w:sz w:val="22"/>
-          <w:szCs w:val="22"/>
-        </w:rPr>
-      </w:pPr>
-      <w:r>
-        <w:rPr>
-          <w:rFonts w:ascii="Arial" w:hAnsi="Arial" w:cs="Arial"/>
-          <w:b/>
-          <w:sz w:val="22"/>
-          <w:szCs w:val="22"/>
-        </w:rPr>
-        <w:t>Frequency of Meetings</w:t>
-      </w:r>
-    </w:p>
-    <w:p>
-      <w:pPr>
-        <w:pStyle w:val="ColorfulList-Accent11"/>
-        <w:numPr>
-          <w:ilvl w:val="0"/>
-          <w:numId w:val="4"/>
-        </w:numPr>
-        <w:rPr>
-          <w:rFonts w:ascii="Arial" w:hAnsi="Arial" w:cs="Arial"/>
-          <w:sz w:val="22"/>
-          <w:szCs w:val="22"/>
-        </w:rPr>
-      </w:pPr>
-      <w:r>
-        <w:rPr>
-          <w:rFonts w:ascii="Arial" w:hAnsi="Arial" w:cs="Arial"/>
-          <w:sz w:val="22"/>
-          <w:szCs w:val="22"/>
-        </w:rPr>
-        <w:t>These groups should meet as often as is necessary to develop and progress the Union Action Plans</w:t>
-      </w:r>
-    </w:p>
-    <w:p>
-      <w:pPr>
-        <w:rPr>
-          <w:rFonts w:ascii="Arial" w:hAnsi="Arial" w:cs="Arial"/>
-          <w:sz w:val="22"/>
-          <w:szCs w:val="22"/>
-        </w:rPr>
-      </w:pPr>
-    </w:p>
-    <w:p>
-      <w:pPr>
-        <w:rPr>
-          <w:rFonts w:ascii="Arial" w:hAnsi="Arial" w:cs="Arial"/>
-          <w:b/>
-          <w:sz w:val="22"/>
-          <w:szCs w:val="22"/>
-        </w:rPr>
-      </w:pPr>
-      <w:r>
-        <w:rPr>
-          <w:rFonts w:ascii="Arial" w:hAnsi="Arial" w:cs="Arial"/>
-          <w:b/>
-          <w:sz w:val="22"/>
-          <w:szCs w:val="22"/>
-        </w:rPr>
-        <w:t>International Students Action Group</w:t>
-      </w:r>
-    </w:p>
-    <w:p>
-      <w:pPr>
-        <w:rPr>
-          <w:rFonts w:ascii="Arial" w:hAnsi="Arial" w:cs="Arial"/>
-          <w:b/>
-          <w:sz w:val="22"/>
-          <w:szCs w:val="22"/>
-        </w:rPr>
-      </w:pPr>
-      <w:r>
-        <w:rPr>
-          <w:rFonts w:ascii="Arial" w:hAnsi="Arial" w:cs="Arial"/>
-          <w:b/>
-          <w:sz w:val="22"/>
-          <w:szCs w:val="22"/>
-        </w:rPr>
-        <w:t>Purpose</w:t>
-      </w:r>
-    </w:p>
-    <w:p>
-      <w:pPr>
-        <w:pStyle w:val="ColorfulList-Accent11"/>
-        <w:numPr>
-          <w:ilvl w:val="0"/>
-          <w:numId w:val="4"/>
-        </w:numPr>
-        <w:rPr>
-          <w:rFonts w:ascii="Arial" w:hAnsi="Arial" w:cs="Arial"/>
-          <w:sz w:val="22"/>
-          <w:szCs w:val="22"/>
-        </w:rPr>
-      </w:pPr>
-      <w:r>
-        <w:rPr>
-          <w:rFonts w:ascii="Arial" w:hAnsi="Arial" w:cs="Arial"/>
-          <w:sz w:val="22"/>
-          <w:szCs w:val="22"/>
-        </w:rPr>
-        <w:t>Discuss &amp; develop the Union’s work on ensuring better representation of international students</w:t>
-      </w:r>
-    </w:p>
-    <w:p>
-      <w:pPr>
-        <w:pStyle w:val="ColorfulList-Accent11"/>
-        <w:numPr>
-          <w:ilvl w:val="0"/>
-          <w:numId w:val="4"/>
-        </w:numPr>
-        <w:rPr>
-          <w:rFonts w:ascii="Arial" w:hAnsi="Arial" w:cs="Arial"/>
-          <w:sz w:val="22"/>
-          <w:szCs w:val="22"/>
-        </w:rPr>
-      </w:pPr>
-      <w:r>
-        <w:rPr>
-          <w:rFonts w:ascii="Arial" w:hAnsi="Arial" w:cs="Arial"/>
-          <w:sz w:val="22"/>
-          <w:szCs w:val="22"/>
-        </w:rPr>
-        <w:t>Provide space for any international student to directly influence the work of the Union</w:t>
-      </w:r>
-    </w:p>
-    <w:p>
-      <w:pPr>
-        <w:rPr>
-          <w:rFonts w:ascii="Arial" w:hAnsi="Arial" w:cs="Arial"/>
-          <w:b/>
-          <w:sz w:val="22"/>
-          <w:szCs w:val="22"/>
-        </w:rPr>
-      </w:pPr>
-    </w:p>
-    <w:p>
-      <w:pPr>
-        <w:rPr>
-          <w:rFonts w:ascii="Arial" w:hAnsi="Arial" w:cs="Arial"/>
-          <w:b/>
-          <w:sz w:val="22"/>
-          <w:szCs w:val="22"/>
-        </w:rPr>
-      </w:pPr>
-      <w:r>
-        <w:rPr>
-          <w:rFonts w:ascii="Arial" w:hAnsi="Arial" w:cs="Arial"/>
-          <w:b/>
-          <w:sz w:val="22"/>
-          <w:szCs w:val="22"/>
-        </w:rPr>
-        <w:t>Composition</w:t>
-      </w:r>
-    </w:p>
-    <w:p>
-      <w:pPr>
-        <w:pStyle w:val="ColorfulList-Accent11"/>
-        <w:numPr>
-          <w:ilvl w:val="0"/>
-          <w:numId w:val="4"/>
-        </w:numPr>
-        <w:rPr>
-          <w:rFonts w:ascii="Arial" w:hAnsi="Arial" w:cs="Arial"/>
-          <w:sz w:val="22"/>
-          <w:szCs w:val="22"/>
-        </w:rPr>
-      </w:pPr>
-      <w:r>
-        <w:rPr>
-          <w:rFonts w:ascii="Arial" w:hAnsi="Arial" w:cs="Arial"/>
-          <w:sz w:val="22"/>
-          <w:szCs w:val="22"/>
-        </w:rPr>
-        <w:t>International Students Action Group Chairs</w:t>
-      </w:r>
-    </w:p>
-    <w:p>
-      <w:pPr>
-        <w:pStyle w:val="ColorfulList-Accent11"/>
-        <w:numPr>
-          <w:ilvl w:val="0"/>
-          <w:numId w:val="4"/>
-        </w:numPr>
-        <w:rPr>
-          <w:rFonts w:ascii="Arial" w:hAnsi="Arial" w:cs="Arial"/>
-          <w:sz w:val="22"/>
-          <w:szCs w:val="22"/>
-        </w:rPr>
-      </w:pPr>
-      <w:r>
-        <w:rPr>
-          <w:rFonts w:ascii="Arial" w:hAnsi="Arial" w:cs="Arial"/>
-          <w:sz w:val="22"/>
-          <w:szCs w:val="22"/>
-        </w:rPr>
-        <w:t>Activities &amp; Development Officer</w:t>
-      </w:r>
-    </w:p>
-    <w:p>
-      <w:pPr>
-        <w:pStyle w:val="ColorfulList-Accent11"/>
-        <w:numPr>
-          <w:ilvl w:val="0"/>
-          <w:numId w:val="4"/>
-        </w:numPr>
-        <w:rPr>
-          <w:rFonts w:ascii="Arial" w:hAnsi="Arial" w:cs="Arial"/>
-          <w:sz w:val="22"/>
-          <w:szCs w:val="22"/>
-        </w:rPr>
-      </w:pPr>
-      <w:r>
-        <w:rPr>
-          <w:rFonts w:ascii="Arial" w:hAnsi="Arial" w:cs="Arial"/>
-          <w:sz w:val="22"/>
-          <w:szCs w:val="22"/>
-        </w:rPr>
-        <w:t>Community Officer</w:t>
-      </w:r>
-    </w:p>
-    <w:p>
-      <w:pPr>
-        <w:pStyle w:val="ColorfulList-Accent11"/>
-        <w:numPr>
-          <w:ilvl w:val="0"/>
-          <w:numId w:val="4"/>
-        </w:numPr>
-        <w:rPr>
-          <w:rFonts w:ascii="Arial" w:hAnsi="Arial" w:cs="Arial"/>
-          <w:sz w:val="22"/>
-          <w:szCs w:val="22"/>
-        </w:rPr>
-      </w:pPr>
-      <w:r>
-        <w:rPr>
-          <w:rFonts w:ascii="Arial" w:hAnsi="Arial" w:cs="Arial"/>
-          <w:sz w:val="22"/>
-          <w:szCs w:val="22"/>
-        </w:rPr>
-        <w:t>Diversity Officer</w:t>
-      </w:r>
-    </w:p>
-    <w:p>
-      <w:pPr>
-        <w:pStyle w:val="ColorfulList-Accent11"/>
-        <w:numPr>
-          <w:ilvl w:val="0"/>
-          <w:numId w:val="4"/>
-        </w:numPr>
-        <w:rPr>
-          <w:rFonts w:ascii="Arial" w:hAnsi="Arial" w:cs="Arial"/>
-          <w:sz w:val="22"/>
-          <w:szCs w:val="22"/>
-        </w:rPr>
-      </w:pPr>
-      <w:r>
-        <w:rPr>
-          <w:rFonts w:ascii="Arial" w:hAnsi="Arial" w:cs="Arial"/>
-          <w:sz w:val="22"/>
-          <w:szCs w:val="22"/>
-        </w:rPr>
-        <w:t>Education Officer</w:t>
-      </w:r>
-    </w:p>
-    <w:p>
-      <w:pPr>
-        <w:pStyle w:val="ColorfulList-Accent11"/>
-        <w:numPr>
-          <w:ilvl w:val="0"/>
-          <w:numId w:val="4"/>
-        </w:numPr>
-        <w:rPr>
-          <w:rFonts w:ascii="Arial" w:hAnsi="Arial" w:cs="Arial"/>
-          <w:sz w:val="22"/>
-          <w:szCs w:val="22"/>
-        </w:rPr>
-      </w:pPr>
-      <w:r>
-        <w:rPr>
-          <w:rFonts w:ascii="Arial" w:hAnsi="Arial" w:cs="Arial"/>
-          <w:sz w:val="22"/>
-          <w:szCs w:val="22"/>
-        </w:rPr>
-        <w:t>General Secretary</w:t>
-      </w:r>
-    </w:p>
-    <w:p>
-      <w:pPr>
-        <w:pStyle w:val="ColorfulList-Accent11"/>
-        <w:numPr>
-          <w:ilvl w:val="0"/>
-          <w:numId w:val="4"/>
-        </w:numPr>
-        <w:rPr>
-          <w:rFonts w:ascii="Arial" w:hAnsi="Arial" w:cs="Arial"/>
-          <w:sz w:val="22"/>
-          <w:szCs w:val="22"/>
-        </w:rPr>
-      </w:pPr>
-      <w:r>
-        <w:rPr>
-          <w:rFonts w:ascii="Arial" w:hAnsi="Arial" w:cs="Arial"/>
-          <w:sz w:val="22"/>
-          <w:szCs w:val="22"/>
-        </w:rPr>
-        <w:t>Any student should be able to participate in the discussions</w:t>
-      </w:r>
-    </w:p>
-    <w:p>
-      <w:pPr>
-        <w:rPr>
-          <w:rFonts w:ascii="Arial" w:hAnsi="Arial" w:cs="Arial"/>
-          <w:b/>
-          <w:sz w:val="22"/>
-          <w:szCs w:val="22"/>
-        </w:rPr>
-      </w:pPr>
-    </w:p>
-    <w:p>
-      <w:pPr>
-        <w:rPr>
-          <w:rFonts w:ascii="Arial" w:hAnsi="Arial" w:cs="Arial"/>
-          <w:b/>
-          <w:sz w:val="22"/>
-          <w:szCs w:val="22"/>
-        </w:rPr>
-      </w:pPr>
-      <w:r>
-        <w:rPr>
-          <w:rFonts w:ascii="Arial" w:hAnsi="Arial" w:cs="Arial"/>
-          <w:b/>
-          <w:sz w:val="22"/>
-          <w:szCs w:val="22"/>
-        </w:rPr>
-        <w:t>Cross Liberation Action Group</w:t>
-      </w:r>
-    </w:p>
-    <w:p>
-      <w:pPr>
-        <w:rPr>
-          <w:rFonts w:ascii="Arial" w:hAnsi="Arial" w:cs="Arial"/>
-          <w:b/>
-          <w:sz w:val="22"/>
-          <w:szCs w:val="22"/>
-        </w:rPr>
-      </w:pPr>
-      <w:r>
-        <w:rPr>
-          <w:rFonts w:ascii="Arial" w:hAnsi="Arial" w:cs="Arial"/>
-          <w:b/>
-          <w:sz w:val="22"/>
-          <w:szCs w:val="22"/>
-        </w:rPr>
-        <w:t>Purpose</w:t>
-      </w:r>
-    </w:p>
-    <w:p>
-      <w:pPr>
-        <w:pStyle w:val="ColorfulList-Accent11"/>
-        <w:numPr>
-          <w:ilvl w:val="0"/>
-          <w:numId w:val="4"/>
-        </w:numPr>
-        <w:rPr>
-          <w:rFonts w:ascii="Arial" w:hAnsi="Arial" w:cs="Arial"/>
-          <w:sz w:val="22"/>
-          <w:szCs w:val="22"/>
-        </w:rPr>
-      </w:pPr>
-      <w:r>
-        <w:rPr>
-          <w:rFonts w:ascii="Arial" w:hAnsi="Arial" w:cs="Arial"/>
-          <w:sz w:val="22"/>
-          <w:szCs w:val="22"/>
-        </w:rPr>
-        <w:t>Discuss &amp; develop the Union’s work on ensuring better liberation representation</w:t>
-      </w:r>
-    </w:p>
-    <w:p>
-      <w:pPr>
-        <w:pStyle w:val="ColorfulList-Accent11"/>
-        <w:numPr>
-          <w:ilvl w:val="0"/>
-          <w:numId w:val="4"/>
-        </w:numPr>
-        <w:rPr>
-          <w:rFonts w:ascii="Arial" w:hAnsi="Arial" w:cs="Arial"/>
-          <w:sz w:val="22"/>
-          <w:szCs w:val="22"/>
-        </w:rPr>
-      </w:pPr>
-      <w:r>
-        <w:rPr>
-          <w:rFonts w:ascii="Arial" w:hAnsi="Arial" w:cs="Arial"/>
-          <w:sz w:val="22"/>
-          <w:szCs w:val="22"/>
-        </w:rPr>
-        <w:t>Provide space for any liberation student to directly influence the work of the Union</w:t>
-      </w:r>
-    </w:p>
-    <w:p>
-      <w:pPr>
-        <w:rPr>
-          <w:rFonts w:ascii="Arial" w:hAnsi="Arial" w:cs="Arial"/>
-          <w:b/>
-          <w:sz w:val="22"/>
-          <w:szCs w:val="22"/>
-        </w:rPr>
-      </w:pPr>
-    </w:p>
-    <w:p>
-      <w:pPr>
-        <w:rPr>
-          <w:rFonts w:ascii="Arial" w:hAnsi="Arial" w:cs="Arial"/>
-          <w:b/>
-          <w:sz w:val="22"/>
-          <w:szCs w:val="22"/>
-        </w:rPr>
-      </w:pPr>
-      <w:r>
-        <w:rPr>
-          <w:rFonts w:ascii="Arial" w:hAnsi="Arial" w:cs="Arial"/>
-          <w:b/>
-          <w:sz w:val="22"/>
-          <w:szCs w:val="22"/>
-        </w:rPr>
-        <w:t>Composition</w:t>
-      </w:r>
-    </w:p>
-    <w:p>
-      <w:pPr>
-        <w:pStyle w:val="ColorfulList-Accent11"/>
-        <w:numPr>
-          <w:ilvl w:val="0"/>
-          <w:numId w:val="4"/>
-        </w:numPr>
-        <w:rPr>
-          <w:rFonts w:ascii="Arial" w:hAnsi="Arial" w:cs="Arial"/>
-          <w:sz w:val="22"/>
-          <w:szCs w:val="22"/>
-        </w:rPr>
-      </w:pPr>
-      <w:r>
-        <w:rPr>
-          <w:rFonts w:ascii="Arial" w:hAnsi="Arial" w:cs="Arial"/>
-          <w:sz w:val="22"/>
-          <w:szCs w:val="22"/>
-        </w:rPr>
-        <w:t>Two representatives from the four liberation groups</w:t>
-      </w:r>
-    </w:p>
-    <w:p>
-      <w:pPr>
-        <w:pStyle w:val="ColorfulList-Accent11"/>
-        <w:numPr>
-          <w:ilvl w:val="1"/>
-          <w:numId w:val="4"/>
-        </w:numPr>
-        <w:rPr>
-          <w:rFonts w:ascii="Arial" w:hAnsi="Arial" w:cs="Arial"/>
-          <w:sz w:val="22"/>
-          <w:szCs w:val="22"/>
-        </w:rPr>
-      </w:pPr>
-      <w:r>
-        <w:rPr>
-          <w:rFonts w:ascii="Arial" w:hAnsi="Arial" w:cs="Arial"/>
-          <w:sz w:val="22"/>
-          <w:szCs w:val="22"/>
-        </w:rPr>
-        <w:t>Black &amp; Minority Ethnic Students</w:t>
-      </w:r>
-    </w:p>
-    <w:p>
-      <w:pPr>
-        <w:pStyle w:val="ColorfulList-Accent11"/>
-        <w:numPr>
-          <w:ilvl w:val="1"/>
-          <w:numId w:val="4"/>
-        </w:numPr>
-        <w:rPr>
-          <w:rFonts w:ascii="Arial" w:hAnsi="Arial" w:cs="Arial"/>
-          <w:sz w:val="22"/>
-          <w:szCs w:val="22"/>
-        </w:rPr>
-      </w:pPr>
-      <w:r>
-        <w:rPr>
-          <w:rFonts w:ascii="Arial" w:hAnsi="Arial" w:cs="Arial"/>
-          <w:sz w:val="22"/>
-          <w:szCs w:val="22"/>
-        </w:rPr>
-        <w:t>Disabled Students</w:t>
-      </w:r>
-    </w:p>
-    <w:p>
-      <w:pPr>
-        <w:pStyle w:val="ColorfulList-Accent11"/>
-        <w:numPr>
-          <w:ilvl w:val="1"/>
-          <w:numId w:val="4"/>
-        </w:numPr>
-        <w:rPr>
-          <w:rFonts w:ascii="Arial" w:hAnsi="Arial" w:cs="Arial"/>
-          <w:sz w:val="22"/>
-          <w:szCs w:val="22"/>
-        </w:rPr>
-      </w:pPr>
-      <w:r>
-        <w:rPr>
-          <w:rFonts w:ascii="Arial" w:hAnsi="Arial" w:cs="Arial"/>
-          <w:sz w:val="22"/>
-          <w:szCs w:val="22"/>
-        </w:rPr>
-        <w:t>Lesbian, Gay, Bi,</w:t>
-      </w:r>
-      <w:r>
-        <w:rPr>
-          <w:rFonts w:ascii="Arial" w:hAnsi="Arial" w:cs="Arial"/>
-          <w:sz w:val="22"/>
-          <w:szCs w:val="22"/>
-        </w:rPr>
-        <w:t xml:space="preserve"> Trans</w:t>
-      </w:r>
-      <w:r>
-        <w:rPr>
-          <w:rFonts w:ascii="Arial" w:hAnsi="Arial" w:cs="Arial"/>
-          <w:sz w:val="22"/>
-          <w:szCs w:val="22"/>
-        </w:rPr>
-        <w:t xml:space="preserve"> and Queer/Questioning</w:t>
-      </w:r>
-      <w:r>
-        <w:rPr>
-          <w:rFonts w:ascii="Arial" w:hAnsi="Arial" w:cs="Arial"/>
-          <w:sz w:val="22"/>
-          <w:szCs w:val="22"/>
-        </w:rPr>
-        <w:t xml:space="preserve"> Students</w:t>
-      </w:r>
-    </w:p>
-    <w:p>
-      <w:pPr>
-        <w:pStyle w:val="ColorfulList-Accent11"/>
-        <w:numPr>
-          <w:ilvl w:val="1"/>
-          <w:numId w:val="4"/>
-        </w:numPr>
-        <w:rPr>
-          <w:rFonts w:ascii="Arial" w:hAnsi="Arial" w:cs="Arial"/>
-          <w:sz w:val="22"/>
-          <w:szCs w:val="22"/>
-        </w:rPr>
-      </w:pPr>
-      <w:r>
-        <w:rPr>
-          <w:rFonts w:ascii="Arial" w:hAnsi="Arial" w:cs="Arial"/>
-          <w:sz w:val="22"/>
-          <w:szCs w:val="22"/>
-        </w:rPr>
-        <w:t>Women Students</w:t>
-      </w:r>
-    </w:p>
-    <w:p>
-      <w:pPr>
-        <w:pStyle w:val="ColorfulList-Accent11"/>
-        <w:numPr>
-          <w:ilvl w:val="0"/>
-          <w:numId w:val="4"/>
-        </w:numPr>
-        <w:rPr>
-          <w:rFonts w:ascii="Arial" w:hAnsi="Arial" w:cs="Arial"/>
-          <w:sz w:val="22"/>
-          <w:szCs w:val="22"/>
-        </w:rPr>
-      </w:pPr>
-      <w:r>
-        <w:rPr>
-          <w:rFonts w:ascii="Arial" w:hAnsi="Arial" w:cs="Arial"/>
-          <w:sz w:val="22"/>
-          <w:szCs w:val="22"/>
-        </w:rPr>
-        <w:t>The Executive Committee</w:t>
-      </w:r>
-    </w:p>
-    <w:p>
-      <w:pPr>
-        <w:pStyle w:val="ColorfulList-Accent11"/>
-        <w:numPr>
-          <w:ilvl w:val="0"/>
-          <w:numId w:val="4"/>
-        </w:numPr>
-        <w:rPr>
-          <w:rFonts w:ascii="Arial" w:hAnsi="Arial" w:cs="Arial"/>
-          <w:sz w:val="22"/>
-          <w:szCs w:val="22"/>
-        </w:rPr>
-      </w:pPr>
-      <w:r>
-        <w:rPr>
-          <w:rFonts w:ascii="Arial" w:hAnsi="Arial" w:cs="Arial"/>
-          <w:sz w:val="22"/>
-          <w:szCs w:val="22"/>
-        </w:rPr>
-        <w:t>Any student should be able to participate in the discussions</w:t>
-      </w:r>
-    </w:p>
-    <w:p>
-      <w:pPr>
-        <w:rPr>
-          <w:rFonts w:ascii="Arial" w:hAnsi="Arial" w:cs="Arial"/>
-          <w:b/>
-          <w:sz w:val="22"/>
-          <w:szCs w:val="22"/>
-        </w:rPr>
-      </w:pPr>
-    </w:p>
-    <w:p>
-      <w:pPr>
-        <w:rPr>
-          <w:rFonts w:ascii="Arial" w:hAnsi="Arial" w:cs="Arial"/>
-          <w:b/>
-          <w:sz w:val="22"/>
-          <w:szCs w:val="22"/>
-        </w:rPr>
-      </w:pPr>
-      <w:r>
-        <w:rPr>
-          <w:rFonts w:ascii="Arial" w:hAnsi="Arial" w:cs="Arial"/>
-          <w:b/>
-          <w:sz w:val="22"/>
-          <w:szCs w:val="22"/>
-        </w:rPr>
-        <w:t>Postgraduate Students Action Group</w:t>
-      </w:r>
-    </w:p>
-    <w:p>
-      <w:pPr>
-        <w:rPr>
-          <w:rFonts w:ascii="Arial" w:hAnsi="Arial" w:cs="Arial"/>
-          <w:b/>
-          <w:sz w:val="22"/>
-          <w:szCs w:val="22"/>
-        </w:rPr>
-      </w:pPr>
-      <w:r>
-        <w:rPr>
-          <w:rFonts w:ascii="Arial" w:hAnsi="Arial" w:cs="Arial"/>
-          <w:b/>
-          <w:sz w:val="22"/>
-          <w:szCs w:val="22"/>
-        </w:rPr>
-        <w:lastRenderedPageBreak/>
-        <w:t>Purpose</w:t>
-      </w:r>
-    </w:p>
-    <w:p>
-      <w:pPr>
-        <w:pStyle w:val="ColorfulList-Accent11"/>
-        <w:numPr>
-          <w:ilvl w:val="0"/>
-          <w:numId w:val="4"/>
-        </w:numPr>
-        <w:rPr>
-          <w:rFonts w:ascii="Arial" w:hAnsi="Arial" w:cs="Arial"/>
-          <w:sz w:val="22"/>
-          <w:szCs w:val="22"/>
-        </w:rPr>
-      </w:pPr>
-      <w:r>
-        <w:rPr>
-          <w:rFonts w:ascii="Arial" w:hAnsi="Arial" w:cs="Arial"/>
-          <w:sz w:val="22"/>
-          <w:szCs w:val="22"/>
-        </w:rPr>
-        <w:t>Discuss &amp; develop the Union’s work on ensuring better representation of postgraduate students</w:t>
-      </w:r>
-    </w:p>
-    <w:p>
-      <w:pPr>
-        <w:pStyle w:val="ColorfulList-Accent11"/>
-        <w:numPr>
-          <w:ilvl w:val="0"/>
-          <w:numId w:val="4"/>
-        </w:numPr>
-        <w:rPr>
-          <w:rFonts w:ascii="Arial" w:hAnsi="Arial" w:cs="Arial"/>
-          <w:sz w:val="22"/>
-          <w:szCs w:val="22"/>
-        </w:rPr>
-      </w:pPr>
-      <w:r>
-        <w:rPr>
-          <w:rFonts w:ascii="Arial" w:hAnsi="Arial" w:cs="Arial"/>
-          <w:sz w:val="22"/>
-          <w:szCs w:val="22"/>
-        </w:rPr>
-        <w:t>Provide space for any postgraduate student to directly influence the work of the Union</w:t>
-      </w:r>
-    </w:p>
-    <w:p>
-      <w:pPr>
-        <w:rPr>
-          <w:rFonts w:ascii="Arial" w:hAnsi="Arial" w:cs="Arial"/>
-          <w:b/>
-          <w:sz w:val="22"/>
-          <w:szCs w:val="22"/>
-        </w:rPr>
-      </w:pPr>
-    </w:p>
-    <w:p>
-      <w:pPr>
-        <w:rPr>
-          <w:rFonts w:ascii="Arial" w:hAnsi="Arial" w:cs="Arial"/>
-          <w:b/>
-          <w:sz w:val="22"/>
-          <w:szCs w:val="22"/>
-        </w:rPr>
-      </w:pPr>
-      <w:r>
-        <w:rPr>
-          <w:rFonts w:ascii="Arial" w:hAnsi="Arial" w:cs="Arial"/>
-          <w:b/>
-          <w:sz w:val="22"/>
-          <w:szCs w:val="22"/>
-        </w:rPr>
-        <w:t>Composition</w:t>
-      </w:r>
-    </w:p>
-    <w:p>
-      <w:pPr>
-        <w:pStyle w:val="ColorfulList-Accent11"/>
-        <w:numPr>
-          <w:ilvl w:val="0"/>
-          <w:numId w:val="4"/>
-        </w:numPr>
-        <w:rPr>
-          <w:rFonts w:ascii="Arial" w:hAnsi="Arial" w:cs="Arial"/>
-          <w:sz w:val="22"/>
-          <w:szCs w:val="22"/>
-        </w:rPr>
-      </w:pPr>
-      <w:r>
-        <w:rPr>
-          <w:rFonts w:ascii="Arial" w:hAnsi="Arial" w:cs="Arial"/>
-          <w:sz w:val="22"/>
-          <w:szCs w:val="22"/>
-        </w:rPr>
-        <w:t>Action Group Chair (Postgraduate-Taught Students)</w:t>
-      </w:r>
-    </w:p>
-    <w:p>
-      <w:pPr>
-        <w:pStyle w:val="ColorfulList-Accent11"/>
-        <w:numPr>
-          <w:ilvl w:val="0"/>
-          <w:numId w:val="4"/>
-        </w:numPr>
-        <w:rPr>
-          <w:rFonts w:ascii="Arial" w:hAnsi="Arial" w:cs="Arial"/>
-          <w:sz w:val="22"/>
-          <w:szCs w:val="22"/>
-        </w:rPr>
-      </w:pPr>
-      <w:r>
-        <w:rPr>
-          <w:rFonts w:ascii="Arial" w:hAnsi="Arial" w:cs="Arial"/>
-          <w:sz w:val="22"/>
-          <w:szCs w:val="22"/>
-        </w:rPr>
-        <w:t>Action Group Chair (Postgraduate-Research Students)</w:t>
-      </w:r>
-    </w:p>
-    <w:p>
-      <w:pPr>
-        <w:pStyle w:val="ColorfulList-Accent11"/>
-        <w:numPr>
-          <w:ilvl w:val="0"/>
-          <w:numId w:val="4"/>
-        </w:numPr>
-        <w:rPr>
-          <w:rFonts w:ascii="Arial" w:hAnsi="Arial" w:cs="Arial"/>
-          <w:sz w:val="22"/>
-          <w:szCs w:val="22"/>
-        </w:rPr>
-      </w:pPr>
-      <w:r>
-        <w:rPr>
-          <w:rFonts w:ascii="Arial" w:hAnsi="Arial" w:cs="Arial"/>
-          <w:sz w:val="22"/>
-          <w:szCs w:val="22"/>
-        </w:rPr>
-        <w:t xml:space="preserve">Faculty level PGT and PGR reps </w:t>
-      </w:r>
-    </w:p>
-    <w:p>
-      <w:pPr>
-        <w:pStyle w:val="ColorfulList-Accent11"/>
-        <w:numPr>
-          <w:ilvl w:val="0"/>
-          <w:numId w:val="4"/>
-        </w:numPr>
-        <w:rPr>
-          <w:rFonts w:ascii="Arial" w:hAnsi="Arial" w:cs="Arial"/>
-          <w:sz w:val="22"/>
-          <w:szCs w:val="22"/>
-        </w:rPr>
-      </w:pPr>
-      <w:r>
-        <w:rPr>
-          <w:rFonts w:ascii="Arial" w:hAnsi="Arial" w:cs="Arial"/>
-          <w:sz w:val="22"/>
-          <w:szCs w:val="22"/>
-        </w:rPr>
-        <w:t>Diversity Officer</w:t>
-      </w:r>
-    </w:p>
-    <w:p>
-      <w:pPr>
-        <w:pStyle w:val="ColorfulList-Accent11"/>
-        <w:numPr>
-          <w:ilvl w:val="0"/>
-          <w:numId w:val="4"/>
-        </w:numPr>
-        <w:rPr>
-          <w:rFonts w:ascii="Arial" w:hAnsi="Arial" w:cs="Arial"/>
-          <w:sz w:val="22"/>
-          <w:szCs w:val="22"/>
-        </w:rPr>
-      </w:pPr>
-      <w:r>
-        <w:rPr>
-          <w:rFonts w:ascii="Arial" w:hAnsi="Arial" w:cs="Arial"/>
-          <w:sz w:val="22"/>
-          <w:szCs w:val="22"/>
-        </w:rPr>
-        <w:t>Education Officers</w:t>
-      </w:r>
-    </w:p>
-    <w:p>
-      <w:pPr>
-        <w:pStyle w:val="ColorfulList-Accent11"/>
-        <w:numPr>
-          <w:ilvl w:val="0"/>
-          <w:numId w:val="4"/>
-        </w:numPr>
-        <w:rPr>
-          <w:rFonts w:ascii="Arial" w:hAnsi="Arial" w:cs="Arial"/>
-          <w:sz w:val="22"/>
-          <w:szCs w:val="22"/>
-        </w:rPr>
-      </w:pPr>
-      <w:r>
-        <w:rPr>
-          <w:rFonts w:ascii="Arial" w:hAnsi="Arial" w:cs="Arial"/>
-          <w:sz w:val="22"/>
-          <w:szCs w:val="22"/>
-        </w:rPr>
-        <w:t>Any student should be able to participate in the discussions</w:t>
-      </w:r>
-    </w:p>
-    <w:p>
-      <w:pPr>
-        <w:rPr>
-          <w:rFonts w:ascii="Arial" w:hAnsi="Arial" w:cs="Arial"/>
-          <w:b/>
-          <w:sz w:val="22"/>
-          <w:szCs w:val="22"/>
-        </w:rPr>
-      </w:pPr>
-    </w:p>
-    <w:p>
-      <w:pPr>
-        <w:rPr>
-          <w:rFonts w:ascii="Arial" w:hAnsi="Arial" w:cs="Arial"/>
-          <w:b/>
-          <w:sz w:val="22"/>
-          <w:szCs w:val="22"/>
-        </w:rPr>
-      </w:pPr>
-      <w:r>
-        <w:rPr>
-          <w:rFonts w:ascii="Arial" w:hAnsi="Arial" w:cs="Arial"/>
-          <w:b/>
-          <w:sz w:val="22"/>
-          <w:szCs w:val="22"/>
-        </w:rPr>
-        <w:t>Other Action Groups</w:t>
-      </w:r>
-    </w:p>
-    <w:p>
-      <w:pPr>
         <w:rPr>
           <w:rFonts w:ascii="Arial" w:hAnsi="Arial" w:cs="Arial"/>
           <w:sz w:val="22"/>
@@ -4516,10 +4511,7 @@
         <w:t>, implemented by Trustee Board 04.06.2014</w:t>
       </w:r>
     </w:p>
-    <w:p>
-      <w:bookmarkStart w:id="1" w:name="_GoBack"/>
-      <w:bookmarkEnd w:id="1"/>
-    </w:p>
+    <w:p/>
     <w:sectPr>
       <w:pgSz w:w="11906" w:h="16838"/>
       <w:pgMar w:top="1440" w:right="1440" w:bottom="1440" w:left="1440" w:header="708" w:footer="708" w:gutter="0"/>
@@ -5349,6 +5341,34 @@
       <w:szCs w:val="16"/>
     </w:rPr>
   </w:style>
+  <w:style w:type="paragraph" w:styleId="BalloonText">
+    <w:name w:val="Balloon Text"/>
+    <w:basedOn w:val="Normal"/>
+    <w:link w:val="BalloonTextChar"/>
+    <w:uiPriority w:val="99"/>
+    <w:semiHidden/>
+    <w:unhideWhenUsed/>
+    <w:rsid w:val="002075DA"/>
+    <w:rPr>
+      <w:rFonts w:ascii="Tahoma" w:hAnsi="Tahoma" w:cs="Tahoma"/>
+      <w:sz w:val="16"/>
+      <w:szCs w:val="16"/>
+    </w:rPr>
+  </w:style>
+  <w:style w:type="character" w:customStyle="1" w:styleId="BalloonTextChar">
+    <w:name w:val="Balloon Text Char"/>
+    <w:basedOn w:val="DefaultParagraphFont"/>
+    <w:link w:val="BalloonText"/>
+    <w:uiPriority w:val="99"/>
+    <w:semiHidden/>
+    <w:rsid w:val="002075DA"/>
+    <w:rPr>
+      <w:rFonts w:ascii="Tahoma" w:eastAsia="SimSun" w:hAnsi="Tahoma" w:cs="Tahoma"/>
+      <w:sz w:val="16"/>
+      <w:szCs w:val="16"/>
+      <w:lang w:eastAsia="zh-CN"/>
+    </w:rPr>
+  </w:style>
 </w:styles>
 </file>
 
@@ -5592,6 +5612,34 @@
     <w:rPr>
       <w:sz w:val="16"/>
       <w:szCs w:val="16"/>
+    </w:rPr>
+  </w:style>
+  <w:style w:type="paragraph" w:styleId="BalloonText">
+    <w:name w:val="Balloon Text"/>
+    <w:basedOn w:val="Normal"/>
+    <w:link w:val="BalloonTextChar"/>
+    <w:uiPriority w:val="99"/>
+    <w:semiHidden/>
+    <w:unhideWhenUsed/>
+    <w:rsid w:val="002075DA"/>
+    <w:rPr>
+      <w:rFonts w:ascii="Tahoma" w:hAnsi="Tahoma" w:cs="Tahoma"/>
+      <w:sz w:val="16"/>
+      <w:szCs w:val="16"/>
+    </w:rPr>
+  </w:style>
+  <w:style w:type="character" w:customStyle="1" w:styleId="BalloonTextChar">
+    <w:name w:val="Balloon Text Char"/>
+    <w:basedOn w:val="DefaultParagraphFont"/>
+    <w:link w:val="BalloonText"/>
+    <w:uiPriority w:val="99"/>
+    <w:semiHidden/>
+    <w:rsid w:val="002075DA"/>
+    <w:rPr>
+      <w:rFonts w:ascii="Tahoma" w:eastAsia="SimSun" w:hAnsi="Tahoma" w:cs="Tahoma"/>
+      <w:sz w:val="16"/>
+      <w:szCs w:val="16"/>
+      <w:lang w:eastAsia="zh-CN"/>
     </w:rPr>
   </w:style>
 </w:styles>
@@ -5887,7 +5935,7 @@
 </file>
 
 <file path=customXml/itemProps1.xml><?xml version="1.0" encoding="utf-8"?>
-<ds:datastoreItem xmlns:ds="http://schemas.openxmlformats.org/officeDocument/2006/customXml" ds:itemID="{E6691698-FC7C-4FBE-A284-DF8E008DCD59}">
+<ds:datastoreItem xmlns:ds="http://schemas.openxmlformats.org/officeDocument/2006/customXml" ds:itemID="{9275D764-707C-46BD-979C-CA919AA4323A}">
   <ds:schemaRefs>
     <ds:schemaRef ds:uri="http://schemas.openxmlformats.org/officeDocument/2006/bibliography"/>
   </ds:schemaRefs>

</xml_diff>